<commit_message>
Präzedenz unserer Operatoren geändert
</commit_message>
<xml_diff>
--- a/docs/cpib_HS-2015_TeamGR_ZB_V1.docx
+++ b/docs/cpib_HS-2015_TeamGR_ZB_V1.docx
@@ -934,8 +934,6 @@
               </w:rPr>
               <w:t>IN</w:t>
             </w:r>
-            <w:bookmarkStart w:id="0" w:name="_GoBack"/>
-            <w:bookmarkEnd w:id="0"/>
             <w:r>
               <w:rPr>
                 <w:lang w:val="de-CH"/>
@@ -1332,7 +1330,48 @@
         <w:rPr>
           <w:lang w:val="de-CH"/>
         </w:rPr>
-        <w:t>Die Operatoren der Gruppe RATIOOPR haben die gleiche Präzedenz wie diejenigen der Gruppe ADDOPR. Sie sind nicht assoziativ. Dies ergibt keinen Sinn, da die Operatoren einen anderen Rückgabe- als Eingabetyp aufweisen.</w:t>
+        <w:t xml:space="preserve">Die Operatoren der Gruppe RATIOOPR haben die gleiche Präzedenz wie diejenigen der Gruppe </w:t>
+      </w:r>
+      <w:r>
+        <w:rPr>
+          <w:lang w:val="de-CH"/>
+        </w:rPr>
+        <w:t xml:space="preserve">der </w:t>
+      </w:r>
+      <w:proofErr w:type="spellStart"/>
+      <w:r>
+        <w:rPr>
+          <w:lang w:val="de-CH"/>
+        </w:rPr>
+        <w:t>monadischen</w:t>
+      </w:r>
+      <w:proofErr w:type="spellEnd"/>
+      <w:r>
+        <w:rPr>
+          <w:lang w:val="de-CH"/>
+        </w:rPr>
+        <w:t xml:space="preserve"> Operatoren (</w:t>
+      </w:r>
+      <w:proofErr w:type="spellStart"/>
+      <w:r>
+        <w:rPr>
+          <w:i/>
+          <w:lang w:val="de-CH"/>
+        </w:rPr>
+        <w:t>monadicOpr</w:t>
+      </w:r>
+      <w:proofErr w:type="spellEnd"/>
+      <w:r>
+        <w:rPr>
+          <w:lang w:val="de-CH"/>
+        </w:rPr>
+        <w:t>)</w:t>
+      </w:r>
+      <w:r>
+        <w:rPr>
+          <w:lang w:val="de-CH"/>
+        </w:rPr>
+        <w:t>. Sie sind nicht assoziativ. Dies ergibt keinen Sinn, da die Operatoren einen anderen Rückgabe- als Eingabetyp aufweisen.</w:t>
       </w:r>
       <w:r>
         <w:rPr>
@@ -1439,47 +1478,21 @@
                 <w:rFonts w:ascii="Consolas" w:hAnsi="Consolas" w:cs="Consolas"/>
                 <w:lang w:val="de-CH"/>
               </w:rPr>
-              <w:t>MULTOPR</w:t>
-            </w:r>
+              <w:t>MONADICOPR</w:t>
+            </w:r>
+          </w:p>
+          <w:p>
+            <w:pPr>
+              <w:rPr>
+                <w:lang w:val="de-CH"/>
+              </w:rPr>
+            </w:pPr>
             <w:r>
               <w:rPr>
                 <w:rFonts w:ascii="Consolas" w:hAnsi="Consolas" w:cs="Consolas"/>
                 <w:lang w:val="de-CH"/>
               </w:rPr>
-              <w:br/>
-              <w:t xml:space="preserve">(* </w:t>
-            </w:r>
-            <w:proofErr w:type="spellStart"/>
-            <w:r>
-              <w:rPr>
-                <w:rFonts w:ascii="Consolas" w:hAnsi="Consolas" w:cs="Consolas"/>
-                <w:lang w:val="de-CH"/>
-              </w:rPr>
-              <w:t>divE</w:t>
-            </w:r>
-            <w:proofErr w:type="spellEnd"/>
-            <w:r>
-              <w:rPr>
-                <w:rFonts w:ascii="Consolas" w:hAnsi="Consolas" w:cs="Consolas"/>
-                <w:lang w:val="de-CH"/>
-              </w:rPr>
-              <w:t xml:space="preserve"> </w:t>
-            </w:r>
-            <w:proofErr w:type="spellStart"/>
-            <w:r>
-              <w:rPr>
-                <w:rFonts w:ascii="Consolas" w:hAnsi="Consolas" w:cs="Consolas"/>
-                <w:lang w:val="de-CH"/>
-              </w:rPr>
-              <w:t>modE</w:t>
-            </w:r>
-            <w:proofErr w:type="spellEnd"/>
-            <w:r>
-              <w:rPr>
-                <w:rFonts w:ascii="Consolas" w:hAnsi="Consolas" w:cs="Consolas"/>
-                <w:lang w:val="de-CH"/>
-              </w:rPr>
-              <w:t>)</w:t>
+              <w:t>(NOT ADDOPR)</w:t>
             </w:r>
           </w:p>
         </w:tc>
@@ -1497,7 +1510,7 @@
               <w:rPr>
                 <w:lang w:val="de-CH"/>
               </w:rPr>
-              <w:t>3 (= höchste)</w:t>
+              <w:t>4 (=höchste)</w:t>
             </w:r>
           </w:p>
         </w:tc>
@@ -1515,7 +1528,7 @@
               <w:rPr>
                 <w:lang w:val="de-CH"/>
               </w:rPr>
-              <w:t>Links</w:t>
+              <w:t>Keine</w:t>
             </w:r>
           </w:p>
         </w:tc>
@@ -1529,23 +1542,55 @@
             <w:pPr>
               <w:rPr>
                 <w:rFonts w:ascii="Consolas" w:hAnsi="Consolas" w:cs="Consolas"/>
-                <w:lang w:val="de-CH"/>
+                <w:b/>
               </w:rPr>
             </w:pPr>
             <w:r>
               <w:rPr>
                 <w:rFonts w:ascii="Consolas" w:hAnsi="Consolas" w:cs="Consolas"/>
-                <w:lang w:val="de-CH"/>
-              </w:rPr>
-              <w:t>ADDOPR</w:t>
+                <w:b/>
+              </w:rPr>
+              <w:t>RATIOOPR</w:t>
             </w:r>
             <w:r>
               <w:rPr>
                 <w:rFonts w:ascii="Consolas" w:hAnsi="Consolas" w:cs="Consolas"/>
-                <w:lang w:val="de-CH"/>
+                <w:b/>
               </w:rPr>
               <w:br/>
-              <w:t>(+ -)</w:t>
+              <w:t>(</w:t>
+            </w:r>
+            <w:proofErr w:type="spellStart"/>
+            <w:r>
+              <w:rPr>
+                <w:rFonts w:ascii="Consolas" w:hAnsi="Consolas" w:cs="Consolas"/>
+                <w:b/>
+              </w:rPr>
+              <w:t>num</w:t>
+            </w:r>
+            <w:proofErr w:type="spellEnd"/>
+            <w:r>
+              <w:rPr>
+                <w:rFonts w:ascii="Consolas" w:hAnsi="Consolas" w:cs="Consolas"/>
+                <w:b/>
+              </w:rPr>
+              <w:t xml:space="preserve"> </w:t>
+            </w:r>
+            <w:proofErr w:type="spellStart"/>
+            <w:r>
+              <w:rPr>
+                <w:rFonts w:ascii="Consolas" w:hAnsi="Consolas" w:cs="Consolas"/>
+                <w:b/>
+              </w:rPr>
+              <w:t>denom</w:t>
+            </w:r>
+            <w:proofErr w:type="spellEnd"/>
+            <w:r>
+              <w:rPr>
+                <w:rFonts w:ascii="Consolas" w:hAnsi="Consolas" w:cs="Consolas"/>
+                <w:b/>
+              </w:rPr>
+              <w:t xml:space="preserve"> floor ceil round)</w:t>
             </w:r>
           </w:p>
         </w:tc>
@@ -1556,14 +1601,14 @@
           <w:p>
             <w:pPr>
               <w:rPr>
-                <w:lang w:val="de-CH"/>
+                <w:b/>
               </w:rPr>
             </w:pPr>
             <w:r>
               <w:rPr>
-                <w:lang w:val="de-CH"/>
-              </w:rPr>
-              <w:t>2</w:t>
+                <w:b/>
+              </w:rPr>
+              <w:t>4</w:t>
             </w:r>
           </w:p>
         </w:tc>
@@ -1574,15 +1619,17 @@
           <w:p>
             <w:pPr>
               <w:rPr>
-                <w:lang w:val="de-CH"/>
+                <w:b/>
               </w:rPr>
             </w:pPr>
-            <w:r>
-              <w:rPr>
-                <w:lang w:val="de-CH"/>
-              </w:rPr>
-              <w:t>Links</w:t>
-            </w:r>
+            <w:proofErr w:type="spellStart"/>
+            <w:r>
+              <w:rPr>
+                <w:b/>
+              </w:rPr>
+              <w:t>Keine</w:t>
+            </w:r>
+            <w:proofErr w:type="spellEnd"/>
           </w:p>
         </w:tc>
       </w:tr>
@@ -1598,37 +1645,37 @@
             <w:pPr>
               <w:rPr>
                 <w:rFonts w:ascii="Consolas" w:hAnsi="Consolas" w:cs="Consolas"/>
-                <w:b/>
+                <w:lang w:val="de-CH"/>
               </w:rPr>
             </w:pPr>
             <w:r>
               <w:rPr>
                 <w:rFonts w:ascii="Consolas" w:hAnsi="Consolas" w:cs="Consolas"/>
-                <w:b/>
-              </w:rPr>
-              <w:t>RATIOOPR</w:t>
+                <w:lang w:val="de-CH"/>
+              </w:rPr>
+              <w:t>MULTOPR</w:t>
             </w:r>
             <w:r>
               <w:rPr>
                 <w:rFonts w:ascii="Consolas" w:hAnsi="Consolas" w:cs="Consolas"/>
-                <w:b/>
+                <w:lang w:val="de-CH"/>
               </w:rPr>
               <w:br/>
-              <w:t>(</w:t>
+              <w:t xml:space="preserve">(* </w:t>
             </w:r>
             <w:proofErr w:type="spellStart"/>
             <w:r>
               <w:rPr>
                 <w:rFonts w:ascii="Consolas" w:hAnsi="Consolas" w:cs="Consolas"/>
-                <w:b/>
-              </w:rPr>
-              <w:t>num</w:t>
+                <w:lang w:val="de-CH"/>
+              </w:rPr>
+              <w:t>divE</w:t>
             </w:r>
             <w:proofErr w:type="spellEnd"/>
             <w:r>
               <w:rPr>
                 <w:rFonts w:ascii="Consolas" w:hAnsi="Consolas" w:cs="Consolas"/>
-                <w:b/>
+                <w:lang w:val="de-CH"/>
               </w:rPr>
               <w:t xml:space="preserve"> </w:t>
             </w:r>
@@ -1636,31 +1683,17 @@
             <w:r>
               <w:rPr>
                 <w:rFonts w:ascii="Consolas" w:hAnsi="Consolas" w:cs="Consolas"/>
-                <w:b/>
-              </w:rPr>
-              <w:t>den</w:t>
-            </w:r>
+                <w:lang w:val="de-CH"/>
+              </w:rPr>
+              <w:t>modE</w:t>
+            </w:r>
+            <w:proofErr w:type="spellEnd"/>
             <w:r>
               <w:rPr>
                 <w:rFonts w:ascii="Consolas" w:hAnsi="Consolas" w:cs="Consolas"/>
-                <w:b/>
-              </w:rPr>
-              <w:t>o</w:t>
-            </w:r>
-            <w:r>
-              <w:rPr>
-                <w:rFonts w:ascii="Consolas" w:hAnsi="Consolas" w:cs="Consolas"/>
-                <w:b/>
-              </w:rPr>
-              <w:t>m</w:t>
-            </w:r>
-            <w:proofErr w:type="spellEnd"/>
-            <w:r>
-              <w:rPr>
-                <w:rFonts w:ascii="Consolas" w:hAnsi="Consolas" w:cs="Consolas"/>
-                <w:b/>
-              </w:rPr>
-              <w:t xml:space="preserve"> floor ceil round)</w:t>
+                <w:lang w:val="de-CH"/>
+              </w:rPr>
+              <w:t>)</w:t>
             </w:r>
           </w:p>
         </w:tc>
@@ -1671,14 +1704,14 @@
           <w:p>
             <w:pPr>
               <w:rPr>
-                <w:b/>
+                <w:lang w:val="de-CH"/>
               </w:rPr>
             </w:pPr>
             <w:r>
               <w:rPr>
-                <w:b/>
-              </w:rPr>
-              <w:t>2</w:t>
+                <w:lang w:val="de-CH"/>
+              </w:rPr>
+              <w:t>3</w:t>
             </w:r>
           </w:p>
         </w:tc>
@@ -1689,17 +1722,15 @@
           <w:p>
             <w:pPr>
               <w:rPr>
-                <w:b/>
+                <w:lang w:val="de-CH"/>
               </w:rPr>
             </w:pPr>
-            <w:proofErr w:type="spellStart"/>
-            <w:r>
-              <w:rPr>
-                <w:b/>
-              </w:rPr>
-              <w:t>Keine</w:t>
-            </w:r>
-            <w:proofErr w:type="spellEnd"/>
+            <w:r>
+              <w:rPr>
+                <w:lang w:val="de-CH"/>
+              </w:rPr>
+              <w:t>Links</w:t>
+            </w:r>
           </w:p>
         </w:tc>
       </w:tr>
@@ -1720,7 +1751,7 @@
                 <w:rFonts w:ascii="Consolas" w:hAnsi="Consolas" w:cs="Consolas"/>
                 <w:lang w:val="de-CH"/>
               </w:rPr>
-              <w:t>RELOPR</w:t>
+              <w:t>ADDOPR</w:t>
             </w:r>
             <w:r>
               <w:rPr>
@@ -1728,7 +1759,7 @@
                 <w:lang w:val="de-CH"/>
               </w:rPr>
               <w:br/>
-              <w:t>(&lt; &lt;= &gt; &gt;= = /=)</w:t>
+              <w:t>(+ -)</w:t>
             </w:r>
           </w:p>
         </w:tc>
@@ -1746,7 +1777,7 @@
               <w:rPr>
                 <w:lang w:val="de-CH"/>
               </w:rPr>
-              <w:t>1</w:t>
+              <w:t>2</w:t>
             </w:r>
           </w:p>
         </w:tc>
@@ -1764,7 +1795,7 @@
               <w:rPr>
                 <w:lang w:val="de-CH"/>
               </w:rPr>
-              <w:t>Keine</w:t>
+              <w:t>Links</w:t>
             </w:r>
           </w:p>
         </w:tc>
@@ -1789,7 +1820,7 @@
                 <w:rFonts w:ascii="Consolas" w:hAnsi="Consolas" w:cs="Consolas"/>
                 <w:lang w:val="de-CH"/>
               </w:rPr>
-              <w:t>BOOLOPR</w:t>
+              <w:t>RELOPR</w:t>
             </w:r>
             <w:r>
               <w:rPr>
@@ -1797,7 +1828,7 @@
                 <w:lang w:val="de-CH"/>
               </w:rPr>
               <w:br/>
-              <w:t>(&amp;? |?)</w:t>
+              <w:t>(&lt; &lt;= &gt; &gt;= = /=)</w:t>
             </w:r>
           </w:p>
         </w:tc>
@@ -1815,7 +1846,7 @@
               <w:rPr>
                 <w:lang w:val="de-CH"/>
               </w:rPr>
-              <w:t>0 (= niedrigste)</w:t>
+              <w:t>1</w:t>
             </w:r>
           </w:p>
         </w:tc>
@@ -1833,6 +1864,72 @@
               <w:rPr>
                 <w:lang w:val="de-CH"/>
               </w:rPr>
+              <w:t>Keine</w:t>
+            </w:r>
+          </w:p>
+        </w:tc>
+      </w:tr>
+      <w:tr>
+        <w:tc>
+          <w:tcPr>
+            <w:tcW w:w="5524" w:type="dxa"/>
+          </w:tcPr>
+          <w:p>
+            <w:pPr>
+              <w:rPr>
+                <w:rFonts w:ascii="Consolas" w:hAnsi="Consolas" w:cs="Consolas"/>
+                <w:lang w:val="de-CH"/>
+              </w:rPr>
+            </w:pPr>
+            <w:r>
+              <w:rPr>
+                <w:rFonts w:ascii="Consolas" w:hAnsi="Consolas" w:cs="Consolas"/>
+                <w:lang w:val="de-CH"/>
+              </w:rPr>
+              <w:t>BOOLOPR</w:t>
+            </w:r>
+            <w:r>
+              <w:rPr>
+                <w:rFonts w:ascii="Consolas" w:hAnsi="Consolas" w:cs="Consolas"/>
+                <w:lang w:val="de-CH"/>
+              </w:rPr>
+              <w:br/>
+              <w:t>(&amp;? |?)</w:t>
+            </w:r>
+          </w:p>
+        </w:tc>
+        <w:tc>
+          <w:tcPr>
+            <w:tcW w:w="1842" w:type="dxa"/>
+          </w:tcPr>
+          <w:p>
+            <w:pPr>
+              <w:rPr>
+                <w:lang w:val="de-CH"/>
+              </w:rPr>
+            </w:pPr>
+            <w:r>
+              <w:rPr>
+                <w:lang w:val="de-CH"/>
+              </w:rPr>
+              <w:t>0 (= niedrigste)</w:t>
+            </w:r>
+          </w:p>
+        </w:tc>
+        <w:tc>
+          <w:tcPr>
+            <w:tcW w:w="1650" w:type="dxa"/>
+          </w:tcPr>
+          <w:p>
+            <w:pPr>
+              <w:rPr>
+                <w:lang w:val="de-CH"/>
+              </w:rPr>
+            </w:pPr>
+            <w:r>
+              <w:rPr>
+                <w:lang w:val="de-CH"/>
+              </w:rPr>
               <w:t>Rechts</w:t>
             </w:r>
           </w:p>
@@ -2072,6 +2169,22 @@
         <w:rPr>
           <w:lang w:val="de-CH"/>
         </w:rPr>
+        <w:br w:type="page"/>
+      </w:r>
+    </w:p>
+    <w:p>
+      <w:pPr>
+        <w:rPr>
+          <w:lang w:val="de-CH"/>
+        </w:rPr>
+      </w:pPr>
+      <w:bookmarkStart w:id="0" w:name="_GoBack"/>
+      <w:bookmarkEnd w:id="0"/>
+      <w:r>
+        <w:rPr>
+          <w:lang w:val="de-CH"/>
+        </w:rPr>
+        <w:lastRenderedPageBreak/>
         <w:t>Zugriff auf den Nenner:</w:t>
       </w:r>
     </w:p>
@@ -2165,7 +2278,6 @@
         <w:rPr>
           <w:lang w:val="de-CH"/>
         </w:rPr>
-        <w:lastRenderedPageBreak/>
         <w:t>Abrunden auf die nächstkleinere oder gleich grosse ganze Zahl:</w:t>
       </w:r>
     </w:p>
@@ -2758,6 +2870,7 @@
         <w:rPr>
           <w:lang w:val="de-CH"/>
         </w:rPr>
+        <w:lastRenderedPageBreak/>
         <w:t xml:space="preserve">In </w:t>
       </w:r>
       <w:proofErr w:type="spellStart"/>
@@ -2839,7 +2952,6 @@
         <w:rPr>
           <w:lang w:val="de-CH"/>
         </w:rPr>
-        <w:lastRenderedPageBreak/>
         <w:t>Warum wurde die Erweiterung so entworfen und nicht anders?</w:t>
       </w:r>
     </w:p>
@@ -5001,7 +5113,7 @@
 </file>
 
 <file path=customXml/itemProps1.xml><?xml version="1.0" encoding="utf-8"?>
-<ds:datastoreItem xmlns:ds="http://schemas.openxmlformats.org/officeDocument/2006/customXml" ds:itemID="{860A81E9-EE99-430C-8D4B-4BC68B3E5290}">
+<ds:datastoreItem xmlns:ds="http://schemas.openxmlformats.org/officeDocument/2006/customXml" ds:itemID="{165CC13A-A407-4203-BCB0-B7757A516FC8}">
   <ds:schemaRefs>
     <ds:schemaRef ds:uri="http://schemas.openxmlformats.org/officeDocument/2006/bibliography"/>
   </ds:schemaRefs>

</xml_diff>

<commit_message>
Programmfehler angepasst + Fehler im Bruch kontrolliert
</commit_message>
<xml_diff>
--- a/docs/cpib_HS-2015_TeamGR_ZB_V1.docx
+++ b/docs/cpib_HS-2015_TeamGR_ZB_V1.docx
@@ -39,21 +39,7 @@
         <w:rPr>
           <w:lang w:val="de-CH"/>
         </w:rPr>
-        <w:t xml:space="preserve">Christian </w:t>
-      </w:r>
-      <w:proofErr w:type="spellStart"/>
-      <w:r>
-        <w:rPr>
-          <w:lang w:val="de-CH"/>
-        </w:rPr>
-        <w:t>Güdel</w:t>
-      </w:r>
-      <w:proofErr w:type="spellEnd"/>
-      <w:r>
-        <w:rPr>
-          <w:lang w:val="de-CH"/>
-        </w:rPr>
-        <w:t>, Peter Rudolf von Rohr</w:t>
+        <w:t>Christian Güdel, Peter Rudolf von Rohr</w:t>
       </w:r>
     </w:p>
     <w:p>
@@ -255,7 +241,19 @@
         <w:rPr>
           <w:lang w:val="de-CH"/>
         </w:rPr>
-        <w:t xml:space="preserve"> ausser </w:t>
+        <w:t xml:space="preserve"> </w:t>
+      </w:r>
+      <w:r>
+        <w:rPr>
+          <w:lang w:val="de-CH"/>
+        </w:rPr>
+        <w:t xml:space="preserve">grösser als 0 </w:t>
+      </w:r>
+      <w:r>
+        <w:rPr>
+          <w:lang w:val="de-CH"/>
+        </w:rPr>
+        <w:t xml:space="preserve">ausser </w:t>
       </w:r>
       <m:oMath>
         <m:r>
@@ -272,6 +270,21 @@
         </w:rPr>
         <w:t xml:space="preserve"> besitzen.</w:t>
       </w:r>
+      <w:r>
+        <w:rPr>
+          <w:lang w:val="de-CH"/>
+        </w:rPr>
+        <w:br/>
+      </w:r>
+      <w:r>
+        <w:rPr>
+          <w:color w:val="FF0000"/>
+          <w:lang w:val="de-CH"/>
+        </w:rPr>
+        <w:t>Der Nenner muss grösser als 0 sein!</w:t>
+      </w:r>
+      <w:bookmarkStart w:id="0" w:name="_GoBack"/>
+      <w:bookmarkEnd w:id="0"/>
     </w:p>
     <w:p>
       <w:pPr>
@@ -2178,8 +2191,6 @@
           <w:lang w:val="de-CH"/>
         </w:rPr>
       </w:pPr>
-      <w:bookmarkStart w:id="0" w:name="_GoBack"/>
-      <w:bookmarkEnd w:id="0"/>
       <w:r>
         <w:rPr>
           <w:lang w:val="de-CH"/>
@@ -3519,6 +3530,12 @@
         <w:rPr>
           <w:lang w:val="en-GB"/>
         </w:rPr>
+        <w:t>;</w:t>
+      </w:r>
+      <w:r>
+        <w:rPr>
+          <w:lang w:val="en-GB"/>
+        </w:rPr>
         <w:br/>
       </w:r>
       <w:r>
@@ -3532,6 +3549,12 @@
         <w:rPr>
           <w:lang w:val="en-GB"/>
         </w:rPr>
+        <w:t>;</w:t>
+      </w:r>
+      <w:r>
+        <w:rPr>
+          <w:lang w:val="en-GB"/>
+        </w:rPr>
         <w:br/>
       </w:r>
       <w:r>
@@ -3540,6 +3563,12 @@
         </w:rPr>
         <w:tab/>
         <w:t>const grade:ratio</w:t>
+      </w:r>
+      <w:r>
+        <w:rPr>
+          <w:lang w:val="en-GB"/>
+        </w:rPr>
+        <w:t>;</w:t>
       </w:r>
       <w:r>
         <w:rPr>
@@ -5113,7 +5142,7 @@
 </file>
 
 <file path=customXml/itemProps1.xml><?xml version="1.0" encoding="utf-8"?>
-<ds:datastoreItem xmlns:ds="http://schemas.openxmlformats.org/officeDocument/2006/customXml" ds:itemID="{165CC13A-A407-4203-BCB0-B7757A516FC8}">
+<ds:datastoreItem xmlns:ds="http://schemas.openxmlformats.org/officeDocument/2006/customXml" ds:itemID="{6261A55F-ACC7-4ED5-80B3-984B5C1E44AB}">
   <ds:schemaRefs>
     <ds:schemaRef ds:uri="http://schemas.openxmlformats.org/officeDocument/2006/bibliography"/>
   </ds:schemaRefs>

</xml_diff>